<commit_message>
dia 07/03/2022 Actualizar Diagrama de classes y la session.
</commit_message>
<xml_diff>
--- a/UsoDeSession.docx
+++ b/UsoDeSession.docx
@@ -1,29 +1,31 @@
 
 <file path=word/document.xml><?xml version="1.0" encoding="utf-8"?>
-<w:document xmlns:wpc="http://schemas.microsoft.com/office/word/2010/wordprocessingCanvas" xmlns:cx="http://schemas.microsoft.com/office/drawing/2014/chartex" xmlns:cx1="http://schemas.microsoft.com/office/drawing/2015/9/8/chartex" xmlns:cx2="http://schemas.microsoft.com/office/drawing/2015/10/21/chartex" xmlns:cx3="http://schemas.microsoft.com/office/drawing/2016/5/9/chartex" xmlns:cx4="http://schemas.microsoft.com/office/drawing/2016/5/10/chartex" xmlns:cx5="http://schemas.microsoft.com/office/drawing/2016/5/11/chartex" xmlns:cx6="http://schemas.microsoft.com/office/drawing/2016/5/12/chartex" xmlns:cx7="http://schemas.microsoft.com/office/drawing/2016/5/13/chartex" xmlns:cx8="http://schemas.microsoft.com/office/drawing/2016/5/14/chartex" xmlns:mc="http://schemas.openxmlformats.org/markup-compatibility/2006" xmlns:aink="http://schemas.microsoft.com/office/drawing/2016/ink" xmlns:am3d="http://schemas.microsoft.com/office/drawing/2017/model3d" xmlns:o="urn:schemas-microsoft-com:office:office" xmlns:r="http://schemas.openxmlformats.org/officeDocument/2006/relationships" xmlns:m="http://schemas.openxmlformats.org/officeDocument/2006/math" xmlns:v="urn:schemas-microsoft-com:vml" xmlns:wp14="http://schemas.microsoft.com/office/word/2010/wordprocessingDrawing" xmlns:wp="http://schemas.openxmlformats.org/drawingml/2006/wordprocessingDrawing" xmlns:w10="urn:schemas-microsoft-com:office:word" xmlns:w="http://schemas.openxmlformats.org/wordprocessingml/2006/main" xmlns:w14="http://schemas.microsoft.com/office/word/2010/wordml" xmlns:w15="http://schemas.microsoft.com/office/word/2012/wordml" xmlns:w16cid="http://schemas.microsoft.com/office/word/2016/wordml/cid" xmlns:w16se="http://schemas.microsoft.com/office/word/2015/wordml/symex" xmlns:wpg="http://schemas.microsoft.com/office/word/2010/wordprocessingGroup" xmlns:wpi="http://schemas.microsoft.com/office/word/2010/wordprocessingInk" xmlns:wne="http://schemas.microsoft.com/office/word/2006/wordml" xmlns:wps="http://schemas.microsoft.com/office/word/2010/wordprocessingShape" mc:Ignorable="w14 w15 w16se w16cid wp14">
+<w:document xmlns:wpc="http://schemas.microsoft.com/office/word/2010/wordprocessingCanvas" xmlns:cx="http://schemas.microsoft.com/office/drawing/2014/chartex" xmlns:cx1="http://schemas.microsoft.com/office/drawing/2015/9/8/chartex" xmlns:cx2="http://schemas.microsoft.com/office/drawing/2015/10/21/chartex" xmlns:cx3="http://schemas.microsoft.com/office/drawing/2016/5/9/chartex" xmlns:cx4="http://schemas.microsoft.com/office/drawing/2016/5/10/chartex" xmlns:cx5="http://schemas.microsoft.com/office/drawing/2016/5/11/chartex" xmlns:cx6="http://schemas.microsoft.com/office/drawing/2016/5/12/chartex" xmlns:cx7="http://schemas.microsoft.com/office/drawing/2016/5/13/chartex" xmlns:cx8="http://schemas.microsoft.com/office/drawing/2016/5/14/chartex" xmlns:mc="http://schemas.openxmlformats.org/markup-compatibility/2006" xmlns:aink="http://schemas.microsoft.com/office/drawing/2016/ink" xmlns:am3d="http://schemas.microsoft.com/office/drawing/2017/model3d" xmlns:o="urn:schemas-microsoft-com:office:office" xmlns:r="http://schemas.openxmlformats.org/officeDocument/2006/relationships" xmlns:m="http://schemas.openxmlformats.org/officeDocument/2006/math" xmlns:v="urn:schemas-microsoft-com:vml" xmlns:wp14="http://schemas.microsoft.com/office/word/2010/wordprocessingDrawing" xmlns:wp="http://schemas.openxmlformats.org/drawingml/2006/wordprocessingDrawing" xmlns:w10="urn:schemas-microsoft-com:office:word" xmlns:w="http://schemas.openxmlformats.org/wordprocessingml/2006/main" xmlns:w14="http://schemas.microsoft.com/office/word/2010/wordml" xmlns:w15="http://schemas.microsoft.com/office/word/2012/wordml" xmlns:w16cex="http://schemas.microsoft.com/office/word/2018/wordml/cex" xmlns:w16cid="http://schemas.microsoft.com/office/word/2016/wordml/cid" xmlns:w16="http://schemas.microsoft.com/office/word/2018/wordml" xmlns:w16sdtdh="http://schemas.microsoft.com/office/word/2020/wordml/sdtdatahash" xmlns:w16se="http://schemas.microsoft.com/office/word/2015/wordml/symex" xmlns:wpg="http://schemas.microsoft.com/office/word/2010/wordprocessingGroup" xmlns:wpi="http://schemas.microsoft.com/office/word/2010/wordprocessingInk" xmlns:wne="http://schemas.microsoft.com/office/word/2006/wordml" xmlns:wps="http://schemas.microsoft.com/office/word/2010/wordprocessingShape" mc:Ignorable="w14 w15 w16se w16cid w16 w16cex w16sdtdh wp14">
   <w:body>
     <w:tbl>
       <w:tblPr>
-        <w:tblStyle w:val="TableGrid"/>
+        <w:tblStyle w:val="Grilledetableauclaire"/>
         <w:tblpPr w:leftFromText="141" w:rightFromText="141" w:horzAnchor="margin" w:tblpY="840"/>
         <w:tblW w:w="0" w:type="auto"/>
+        <w:tblLayout w:type="fixed"/>
         <w:tblLook w:val="04A0" w:firstRow="1" w:lastRow="0" w:firstColumn="1" w:lastColumn="0" w:noHBand="0" w:noVBand="1"/>
       </w:tblPr>
       <w:tblGrid>
-        <w:gridCol w:w="5474"/>
-        <w:gridCol w:w="3588"/>
+        <w:gridCol w:w="4673"/>
+        <w:gridCol w:w="4389"/>
       </w:tblGrid>
       <w:tr>
         <w:trPr>
-          <w:trHeight w:val="1247"/>
+          <w:trHeight w:val="20"/>
         </w:trPr>
         <w:tc>
           <w:tcPr>
-            <w:tcW w:w="5474" w:type="dxa"/>
-            <w:vAlign w:val="center"/>
+            <w:tcW w:w="4673" w:type="dxa"/>
+            <w:shd w:val="clear" w:color="auto" w:fill="B4C6E7" w:themeFill="accent1" w:themeFillTint="66"/>
           </w:tcPr>
           <w:p>
             <w:pPr>
+              <w:jc w:val="center"/>
               <w:rPr>
                 <w:b/>
                 <w:bCs/>
@@ -31,51 +33,55 @@
             </w:pPr>
             <w:r>
               <w:rPr>
-                <w:b/>
-                <w:bCs/>
-              </w:rPr>
-              <w:t>$_SESSION['paginaEnCurso']</w:t>
-            </w:r>
-          </w:p>
-        </w:tc>
-        <w:tc>
-          <w:tcPr>
-            <w:tcW w:w="3588" w:type="dxa"/>
-            <w:vAlign w:val="center"/>
-          </w:tcPr>
-          <w:p>
-            <w:r>
-              <w:t xml:space="preserve">Aquí almaceno el controlador que </w:t>
-            </w:r>
-            <w:r>
-              <w:t>está</w:t>
-            </w:r>
-            <w:r>
-              <w:t xml:space="preserve"> en curso</w:t>
-            </w:r>
-            <w:r>
-              <w:t xml:space="preserve"> en toda la </w:t>
-            </w:r>
-            <w:r>
-              <w:t>aplicación para</w:t>
-            </w:r>
-            <w:r>
-              <w:t xml:space="preserve"> mostrar </w:t>
-            </w:r>
-            <w:r>
-              <w:t>la vista elegida.</w:t>
+                <w:sz w:val="25"/>
+                <w:szCs w:val="25"/>
+              </w:rPr>
+              <w:t>$_</w:t>
+            </w:r>
+            <w:proofErr w:type="gramStart"/>
+            <w:r>
+              <w:rPr>
+                <w:sz w:val="25"/>
+                <w:szCs w:val="25"/>
+              </w:rPr>
+              <w:t>SESSION[</w:t>
+            </w:r>
+            <w:proofErr w:type="gramEnd"/>
+            <w:r>
+              <w:rPr>
+                <w:sz w:val="25"/>
+                <w:szCs w:val="25"/>
+              </w:rPr>
+              <w:t>]</w:t>
+            </w:r>
+          </w:p>
+        </w:tc>
+        <w:tc>
+          <w:tcPr>
+            <w:tcW w:w="4389" w:type="dxa"/>
+            <w:shd w:val="clear" w:color="auto" w:fill="B4C6E7" w:themeFill="accent1" w:themeFillTint="66"/>
+          </w:tcPr>
+          <w:p>
+            <w:pPr>
+              <w:jc w:val="center"/>
+            </w:pPr>
+            <w:r>
+              <w:rPr>
+                <w:sz w:val="25"/>
+                <w:szCs w:val="25"/>
+              </w:rPr>
+              <w:t>Utilidad</w:t>
             </w:r>
           </w:p>
         </w:tc>
       </w:tr>
       <w:tr>
         <w:trPr>
-          <w:trHeight w:val="1247"/>
+          <w:trHeight w:val="20"/>
         </w:trPr>
         <w:tc>
           <w:tcPr>
-            <w:tcW w:w="5474" w:type="dxa"/>
-            <w:vAlign w:val="center"/>
+            <w:tcW w:w="4673" w:type="dxa"/>
           </w:tcPr>
           <w:p>
             <w:pPr>
@@ -89,30 +95,62 @@
                 <w:b/>
                 <w:bCs/>
               </w:rPr>
-              <w:t>$_SESSION['usuario202DWESLoginLogoutMulticapaPOO']</w:t>
-            </w:r>
-          </w:p>
-        </w:tc>
-        <w:tc>
-          <w:tcPr>
-            <w:tcW w:w="3588" w:type="dxa"/>
-            <w:vAlign w:val="center"/>
-          </w:tcPr>
-          <w:p>
-            <w:r>
-              <w:t>Esta sesión para guardar el objeto usuario para acceder a sus datos cuando es necesario llamar a un método de la clase Usuario</w:t>
+              <w:t>$_SESSION['</w:t>
+            </w:r>
+            <w:proofErr w:type="spellStart"/>
+            <w:r>
+              <w:rPr>
+                <w:b/>
+                <w:bCs/>
+              </w:rPr>
+              <w:t>paginaEnCurso</w:t>
+            </w:r>
+            <w:proofErr w:type="spellEnd"/>
+            <w:r>
+              <w:rPr>
+                <w:b/>
+                <w:bCs/>
+              </w:rPr>
+              <w:t>']</w:t>
+            </w:r>
+          </w:p>
+        </w:tc>
+        <w:tc>
+          <w:tcPr>
+            <w:tcW w:w="4389" w:type="dxa"/>
+          </w:tcPr>
+          <w:p>
+            <w:r>
+              <w:t xml:space="preserve">Aquí almaceno el controlador que </w:t>
+            </w:r>
+            <w:r>
+              <w:t>está</w:t>
+            </w:r>
+            <w:r>
+              <w:t xml:space="preserve"> en curso</w:t>
+            </w:r>
+            <w:r>
+              <w:t xml:space="preserve"> en toda la </w:t>
+            </w:r>
+            <w:r>
+              <w:t>aplicación para</w:t>
+            </w:r>
+            <w:r>
+              <w:t xml:space="preserve"> mostrar </w:t>
+            </w:r>
+            <w:r>
+              <w:t>la vista elegida.</w:t>
             </w:r>
           </w:p>
         </w:tc>
       </w:tr>
       <w:tr>
         <w:trPr>
-          <w:trHeight w:val="1247"/>
+          <w:trHeight w:val="20"/>
         </w:trPr>
         <w:tc>
           <w:tcPr>
-            <w:tcW w:w="5474" w:type="dxa"/>
-            <w:vAlign w:val="center"/>
+            <w:tcW w:w="4673" w:type="dxa"/>
           </w:tcPr>
           <w:p>
             <w:pPr>
@@ -126,36 +164,28 @@
                 <w:b/>
                 <w:bCs/>
               </w:rPr>
-              <w:t>$_SESSION['T01_FechaHoraUltimaConexionAnterior']</w:t>
-            </w:r>
-          </w:p>
-        </w:tc>
-        <w:tc>
-          <w:tcPr>
-            <w:tcW w:w="3588" w:type="dxa"/>
-            <w:vAlign w:val="center"/>
-          </w:tcPr>
-          <w:p>
-            <w:r>
-              <w:t>Almaceno la fecha y la hora de la última conexión anterior</w:t>
-            </w:r>
-            <w:r>
-              <w:t xml:space="preserve"> para usar la en la página de inicio</w:t>
-            </w:r>
-            <w:r>
-              <w:t>.</w:t>
+              <w:t>$_SESSION['usuario202DWESLoginLogoutMulticapaPOO']</w:t>
+            </w:r>
+          </w:p>
+        </w:tc>
+        <w:tc>
+          <w:tcPr>
+            <w:tcW w:w="4389" w:type="dxa"/>
+          </w:tcPr>
+          <w:p>
+            <w:r>
+              <w:t>Esta sesión para guardar el objeto usuario para acceder a sus datos cuando es necesario llamar a un método de la clase Usuario</w:t>
             </w:r>
           </w:p>
         </w:tc>
       </w:tr>
       <w:tr>
         <w:trPr>
-          <w:trHeight w:val="1247"/>
+          <w:trHeight w:val="20"/>
         </w:trPr>
         <w:tc>
           <w:tcPr>
-            <w:tcW w:w="5474" w:type="dxa"/>
-            <w:vAlign w:val="center"/>
+            <w:tcW w:w="4673" w:type="dxa"/>
           </w:tcPr>
           <w:p>
             <w:pPr>
@@ -169,44 +199,34 @@
                 <w:b/>
                 <w:bCs/>
               </w:rPr>
-              <w:t>$_SESSION['</w:t>
-            </w:r>
-            <w:r>
-              <w:rPr>
-                <w:b/>
-                <w:bCs/>
-              </w:rPr>
-              <w:t>e</w:t>
-            </w:r>
-            <w:r>
-              <w:rPr>
-                <w:b/>
-                <w:bCs/>
-              </w:rPr>
-              <w:t>rror']</w:t>
-            </w:r>
-          </w:p>
-        </w:tc>
-        <w:tc>
-          <w:tcPr>
-            <w:tcW w:w="3588" w:type="dxa"/>
-            <w:vAlign w:val="center"/>
-          </w:tcPr>
-          <w:p>
-            <w:r>
-              <w:t>Esta sesión esta usada cuando tengamos un error en nuestra aplicación, guardamos el código del error y su mensaje dentro de try catch.</w:t>
+              <w:t>$_SESSION['T01_FechaHoraUltimaConexionAnterior']</w:t>
+            </w:r>
+          </w:p>
+        </w:tc>
+        <w:tc>
+          <w:tcPr>
+            <w:tcW w:w="4389" w:type="dxa"/>
+          </w:tcPr>
+          <w:p>
+            <w:r>
+              <w:t>Almaceno la fecha y la hora de la última conexión anterior</w:t>
+            </w:r>
+            <w:r>
+              <w:t xml:space="preserve"> para usar la en la página de inicio</w:t>
+            </w:r>
+            <w:r>
+              <w:t>.</w:t>
             </w:r>
           </w:p>
         </w:tc>
       </w:tr>
       <w:tr>
         <w:trPr>
-          <w:trHeight w:val="1247"/>
+          <w:trHeight w:val="20"/>
         </w:trPr>
         <w:tc>
           <w:tcPr>
-            <w:tcW w:w="5474" w:type="dxa"/>
-            <w:vAlign w:val="center"/>
+            <w:tcW w:w="4673" w:type="dxa"/>
           </w:tcPr>
           <w:p>
             <w:pPr>
@@ -222,22 +242,62 @@
               </w:rPr>
               <w:t>$_SESSION['</w:t>
             </w:r>
+            <w:r>
+              <w:rPr>
+                <w:b/>
+                <w:bCs/>
+              </w:rPr>
+              <w:t>e</w:t>
+            </w:r>
+            <w:r>
+              <w:rPr>
+                <w:b/>
+                <w:bCs/>
+              </w:rPr>
+              <w:t>rror']</w:t>
+            </w:r>
+          </w:p>
+        </w:tc>
+        <w:tc>
+          <w:tcPr>
+            <w:tcW w:w="4389" w:type="dxa"/>
+          </w:tcPr>
+          <w:p>
+            <w:r>
+              <w:t>Esta sesión esta usada cuando tengamos un error en nuestra aplicación, guardamos el código del error y su mensaje dentro de try catch.</w:t>
+            </w:r>
+          </w:p>
+        </w:tc>
+      </w:tr>
+      <w:tr>
+        <w:trPr>
+          <w:trHeight w:val="20"/>
+        </w:trPr>
+        <w:tc>
+          <w:tcPr>
+            <w:tcW w:w="4673" w:type="dxa"/>
+          </w:tcPr>
+          <w:p>
+            <w:pPr>
+              <w:rPr>
+                <w:b/>
+                <w:bCs/>
+              </w:rPr>
+            </w:pPr>
+            <w:r>
+              <w:rPr>
+                <w:b/>
+                <w:bCs/>
+              </w:rPr>
+              <w:t>$_SESSION['</w:t>
+            </w:r>
             <w:proofErr w:type="spellStart"/>
             <w:r>
               <w:rPr>
                 <w:b/>
                 <w:bCs/>
               </w:rPr>
-              <w:t>pagina</w:t>
-            </w:r>
-            <w:bookmarkStart w:id="0" w:name="_GoBack"/>
-            <w:bookmarkEnd w:id="0"/>
-            <w:r>
-              <w:rPr>
-                <w:b/>
-                <w:bCs/>
-              </w:rPr>
-              <w:t>Anterior</w:t>
+              <w:t>paginaAnterior</w:t>
             </w:r>
             <w:proofErr w:type="spellEnd"/>
             <w:r>
@@ -251,12 +311,255 @@
         </w:tc>
         <w:tc>
           <w:tcPr>
-            <w:tcW w:w="3588" w:type="dxa"/>
-            <w:vAlign w:val="center"/>
+            <w:tcW w:w="4389" w:type="dxa"/>
           </w:tcPr>
           <w:p>
             <w:r>
               <w:t>Almaceno la pagina desde que he venido para recordar la, y volver a ella</w:t>
+            </w:r>
+          </w:p>
+        </w:tc>
+      </w:tr>
+      <w:tr>
+        <w:trPr>
+          <w:trHeight w:val="20"/>
+        </w:trPr>
+        <w:tc>
+          <w:tcPr>
+            <w:tcW w:w="4673" w:type="dxa"/>
+          </w:tcPr>
+          <w:p>
+            <w:pPr>
+              <w:rPr>
+                <w:b/>
+                <w:bCs/>
+              </w:rPr>
+            </w:pPr>
+            <w:r>
+              <w:rPr>
+                <w:b/>
+                <w:bCs/>
+              </w:rPr>
+              <w:t>$_SESSION [</w:t>
+            </w:r>
+            <w:r>
+              <w:rPr>
+                <w:b/>
+                <w:bCs/>
+              </w:rPr>
+              <w:t>‘</w:t>
+            </w:r>
+            <w:proofErr w:type="spellStart"/>
+            <w:r>
+              <w:rPr>
+                <w:b/>
+                <w:bCs/>
+              </w:rPr>
+              <w:t>codDepartamentoEnCurso</w:t>
+            </w:r>
+            <w:proofErr w:type="spellEnd"/>
+            <w:r>
+              <w:rPr>
+                <w:b/>
+                <w:bCs/>
+              </w:rPr>
+              <w:t>’</w:t>
+            </w:r>
+            <w:r>
+              <w:rPr>
+                <w:b/>
+                <w:bCs/>
+              </w:rPr>
+              <w:t>]</w:t>
+            </w:r>
+          </w:p>
+        </w:tc>
+        <w:tc>
+          <w:tcPr>
+            <w:tcW w:w="4389" w:type="dxa"/>
+          </w:tcPr>
+          <w:p>
+            <w:r>
+              <w:t>Estoy usando el código de departamento para usar</w:t>
+            </w:r>
+            <w:r>
+              <w:t>le</w:t>
+            </w:r>
+            <w:r>
+              <w:t xml:space="preserve"> </w:t>
+            </w:r>
+            <w:r>
+              <w:t xml:space="preserve">en mi </w:t>
+            </w:r>
+            <w:r>
+              <w:t>aplicación,</w:t>
+            </w:r>
+            <w:r>
+              <w:t xml:space="preserve"> para </w:t>
+            </w:r>
+            <w:r>
+              <w:t>modificar un departamento</w:t>
+            </w:r>
+            <w:r>
+              <w:t xml:space="preserve"> </w:t>
+            </w:r>
+            <w:r>
+              <w:t xml:space="preserve">y también para borrar el departamento. </w:t>
+            </w:r>
+          </w:p>
+        </w:tc>
+      </w:tr>
+      <w:tr>
+        <w:trPr>
+          <w:trHeight w:val="20"/>
+        </w:trPr>
+        <w:tc>
+          <w:tcPr>
+            <w:tcW w:w="4673" w:type="dxa"/>
+          </w:tcPr>
+          <w:p>
+            <w:pPr>
+              <w:rPr>
+                <w:b/>
+                <w:bCs/>
+              </w:rPr>
+            </w:pPr>
+            <w:r>
+              <w:rPr>
+                <w:b/>
+                <w:bCs/>
+              </w:rPr>
+              <w:t>$_SESSION [</w:t>
+            </w:r>
+            <w:r>
+              <w:rPr>
+                <w:b/>
+                <w:bCs/>
+              </w:rPr>
+              <w:t>‘</w:t>
+            </w:r>
+            <w:proofErr w:type="spellStart"/>
+            <w:r>
+              <w:rPr>
+                <w:b/>
+                <w:bCs/>
+              </w:rPr>
+              <w:t>criterioBusquedaDepartamentos</w:t>
+            </w:r>
+            <w:proofErr w:type="spellEnd"/>
+            <w:r>
+              <w:rPr>
+                <w:b/>
+                <w:bCs/>
+              </w:rPr>
+              <w:t>’</w:t>
+            </w:r>
+            <w:r>
+              <w:rPr>
+                <w:b/>
+                <w:bCs/>
+              </w:rPr>
+              <w:t>]</w:t>
+            </w:r>
+          </w:p>
+        </w:tc>
+        <w:tc>
+          <w:tcPr>
+            <w:tcW w:w="4389" w:type="dxa"/>
+          </w:tcPr>
+          <w:p>
+            <w:r>
+              <w:t xml:space="preserve">Lo estoy usando para recordad la búsqueda para que tiene que estar en la zona de texto después de </w:t>
+            </w:r>
+            <w:r>
+              <w:t>buscar,</w:t>
+            </w:r>
+            <w:r>
+              <w:t xml:space="preserve"> y cuando hagamos </w:t>
+            </w:r>
+            <w:r>
+              <w:t>paginación.</w:t>
+            </w:r>
+          </w:p>
+        </w:tc>
+      </w:tr>
+      <w:tr>
+        <w:trPr>
+          <w:trHeight w:val="20"/>
+        </w:trPr>
+        <w:tc>
+          <w:tcPr>
+            <w:tcW w:w="4673" w:type="dxa"/>
+          </w:tcPr>
+          <w:p>
+            <w:pPr>
+              <w:rPr>
+                <w:b/>
+                <w:bCs/>
+              </w:rPr>
+            </w:pPr>
+            <w:r>
+              <w:rPr>
+                <w:b/>
+                <w:bCs/>
+              </w:rPr>
+              <w:t>$_SESSION['</w:t>
+            </w:r>
+            <w:proofErr w:type="spellStart"/>
+            <w:r>
+              <w:rPr>
+                <w:b/>
+                <w:bCs/>
+              </w:rPr>
+              <w:t>paginacionDepartamentos</w:t>
+            </w:r>
+            <w:proofErr w:type="spellEnd"/>
+            <w:r>
+              <w:rPr>
+                <w:b/>
+                <w:bCs/>
+              </w:rPr>
+              <w:t>']</w:t>
+            </w:r>
+          </w:p>
+        </w:tc>
+        <w:tc>
+          <w:tcPr>
+            <w:tcW w:w="4389" w:type="dxa"/>
+          </w:tcPr>
+          <w:p>
+            <w:r>
+              <w:t xml:space="preserve">Usando esta sesión para almacenar el numero de paginas </w:t>
+            </w:r>
+            <w:r>
+              <w:t xml:space="preserve">de la base de </w:t>
+            </w:r>
+            <w:r>
+              <w:t>datos</w:t>
+            </w:r>
+            <w:r>
+              <w:t xml:space="preserve"> o de los botones </w:t>
+            </w:r>
+            <w:proofErr w:type="spellStart"/>
+            <w:proofErr w:type="gramStart"/>
+            <w:r>
+              <w:t>next,prev</w:t>
+            </w:r>
+            <w:proofErr w:type="gramEnd"/>
+            <w:r>
+              <w:t>,first</w:t>
+            </w:r>
+            <w:proofErr w:type="spellEnd"/>
+            <w:r>
+              <w:t xml:space="preserve"> y </w:t>
+            </w:r>
+            <w:proofErr w:type="spellStart"/>
+            <w:r>
+              <w:t>last</w:t>
+            </w:r>
+            <w:proofErr w:type="spellEnd"/>
+            <w:r>
+              <w:t>.</w:t>
             </w:r>
           </w:p>
         </w:tc>
@@ -291,7 +594,7 @@
 </file>
 
 <file path=word/styles.xml><?xml version="1.0" encoding="utf-8"?>
-<w:styles xmlns:mc="http://schemas.openxmlformats.org/markup-compatibility/2006" xmlns:r="http://schemas.openxmlformats.org/officeDocument/2006/relationships" xmlns:w="http://schemas.openxmlformats.org/wordprocessingml/2006/main" xmlns:w14="http://schemas.microsoft.com/office/word/2010/wordml" xmlns:w15="http://schemas.microsoft.com/office/word/2012/wordml" xmlns:w16cid="http://schemas.microsoft.com/office/word/2016/wordml/cid" xmlns:w16se="http://schemas.microsoft.com/office/word/2015/wordml/symex" mc:Ignorable="w14 w15 w16se w16cid">
+<w:styles xmlns:mc="http://schemas.openxmlformats.org/markup-compatibility/2006" xmlns:r="http://schemas.openxmlformats.org/officeDocument/2006/relationships" xmlns:w="http://schemas.openxmlformats.org/wordprocessingml/2006/main" xmlns:w14="http://schemas.microsoft.com/office/word/2010/wordml" xmlns:w15="http://schemas.microsoft.com/office/word/2012/wordml" xmlns:w16cex="http://schemas.microsoft.com/office/word/2018/wordml/cex" xmlns:w16cid="http://schemas.microsoft.com/office/word/2016/wordml/cid" xmlns:w16="http://schemas.microsoft.com/office/word/2018/wordml" xmlns:w16sdtdh="http://schemas.microsoft.com/office/word/2020/wordml/sdtdatahash" xmlns:w16se="http://schemas.microsoft.com/office/word/2015/wordml/symex" mc:Ignorable="w14 w15 w16se w16cid w16 w16cex w16sdtdh">
   <w:docDefaults>
     <w:rPrDefault>
       <w:rPr>
@@ -307,7 +610,7 @@
       </w:pPr>
     </w:pPrDefault>
   </w:docDefaults>
-  <w:latentStyles w:defLockedState="0" w:defUIPriority="99" w:defSemiHidden="0" w:defUnhideWhenUsed="0" w:defQFormat="0" w:count="375">
+  <w:latentStyles w:defLockedState="0" w:defUIPriority="99" w:defSemiHidden="0" w:defUnhideWhenUsed="0" w:defQFormat="0" w:count="376">
     <w:lsdException w:name="Normal" w:uiPriority="0" w:qFormat="1"/>
     <w:lsdException w:name="heading 1" w:uiPriority="9" w:qFormat="1"/>
     <w:lsdException w:name="heading 2" w:semiHidden="1" w:uiPriority="9" w:unhideWhenUsed="1" w:qFormat="1"/>
@@ -413,7 +716,6 @@
     <w:lsdException w:name="HTML Sample" w:semiHidden="1" w:unhideWhenUsed="1"/>
     <w:lsdException w:name="HTML Typewriter" w:semiHidden="1" w:unhideWhenUsed="1"/>
     <w:lsdException w:name="HTML Variable" w:semiHidden="1" w:unhideWhenUsed="1"/>
-    <w:lsdException w:name="Normal Table" w:semiHidden="1" w:unhideWhenUsed="1"/>
     <w:lsdException w:name="annotation subject" w:semiHidden="1" w:unhideWhenUsed="1"/>
     <w:lsdException w:name="No List" w:semiHidden="1" w:unhideWhenUsed="1"/>
     <w:lsdException w:name="Outline List 1" w:semiHidden="1" w:unhideWhenUsed="1"/>
@@ -460,10 +762,8 @@
     <w:lsdException w:name="Table Subtle 2" w:semiHidden="1" w:unhideWhenUsed="1"/>
     <w:lsdException w:name="Table Web 1" w:semiHidden="1" w:unhideWhenUsed="1"/>
     <w:lsdException w:name="Table Web 2" w:semiHidden="1" w:unhideWhenUsed="1"/>
-    <w:lsdException w:name="Table Web 3" w:semiHidden="1" w:unhideWhenUsed="1"/>
     <w:lsdException w:name="Balloon Text" w:semiHidden="1" w:unhideWhenUsed="1"/>
     <w:lsdException w:name="Table Grid" w:uiPriority="39"/>
-    <w:lsdException w:name="Table Theme" w:semiHidden="1" w:unhideWhenUsed="1"/>
     <w:lsdException w:name="Placeholder Text" w:semiHidden="1"/>
     <w:lsdException w:name="No Spacing" w:uiPriority="1" w:qFormat="1"/>
     <w:lsdException w:name="Light Shading" w:uiPriority="60"/>
@@ -683,18 +983,19 @@
     <w:lsdException w:name="Smart Hyperlink" w:semiHidden="1" w:unhideWhenUsed="1"/>
     <w:lsdException w:name="Hashtag" w:semiHidden="1" w:unhideWhenUsed="1"/>
     <w:lsdException w:name="Unresolved Mention" w:semiHidden="1" w:unhideWhenUsed="1"/>
+    <w:lsdException w:name="Smart Link" w:semiHidden="1" w:unhideWhenUsed="1"/>
   </w:latentStyles>
   <w:style w:type="paragraph" w:default="1" w:styleId="Normal">
     <w:name w:val="Normal"/>
     <w:qFormat/>
   </w:style>
-  <w:style w:type="character" w:default="1" w:styleId="DefaultParagraphFont">
+  <w:style w:type="character" w:default="1" w:styleId="Policepardfaut">
     <w:name w:val="Default Paragraph Font"/>
     <w:uiPriority w:val="1"/>
     <w:semiHidden/>
     <w:unhideWhenUsed/>
   </w:style>
-  <w:style w:type="table" w:default="1" w:styleId="TableNormal">
+  <w:style w:type="table" w:default="1" w:styleId="TableauNormal">
     <w:name w:val="Normal Table"/>
     <w:uiPriority w:val="99"/>
     <w:semiHidden/>
@@ -709,15 +1010,15 @@
       </w:tblCellMar>
     </w:tblPr>
   </w:style>
-  <w:style w:type="numbering" w:default="1" w:styleId="NoList">
+  <w:style w:type="numbering" w:default="1" w:styleId="Aucuneliste">
     <w:name w:val="No List"/>
     <w:uiPriority w:val="99"/>
     <w:semiHidden/>
     <w:unhideWhenUsed/>
   </w:style>
-  <w:style w:type="table" w:styleId="TableGrid">
+  <w:style w:type="table" w:styleId="Grilledutableau">
     <w:name w:val="Table Grid"/>
-    <w:basedOn w:val="TableNormal"/>
+    <w:basedOn w:val="TableauNormal"/>
     <w:uiPriority w:val="39"/>
     <w:rsid w:val="00F02B2F"/>
     <w:pPr>
@@ -731,6 +1032,25 @@
         <w:right w:val="single" w:sz="4" w:space="0" w:color="auto"/>
         <w:insideH w:val="single" w:sz="4" w:space="0" w:color="auto"/>
         <w:insideV w:val="single" w:sz="4" w:space="0" w:color="auto"/>
+      </w:tblBorders>
+    </w:tblPr>
+  </w:style>
+  <w:style w:type="table" w:styleId="Grilledetableauclaire">
+    <w:name w:val="Grid Table Light"/>
+    <w:basedOn w:val="TableauNormal"/>
+    <w:uiPriority w:val="40"/>
+    <w:rsid w:val="00457002"/>
+    <w:pPr>
+      <w:spacing w:after="0" w:line="240" w:lineRule="auto"/>
+    </w:pPr>
+    <w:tblPr>
+      <w:tblBorders>
+        <w:top w:val="single" w:sz="4" w:space="0" w:color="BFBFBF" w:themeColor="background1" w:themeShade="BF"/>
+        <w:left w:val="single" w:sz="4" w:space="0" w:color="BFBFBF" w:themeColor="background1" w:themeShade="BF"/>
+        <w:bottom w:val="single" w:sz="4" w:space="0" w:color="BFBFBF" w:themeColor="background1" w:themeShade="BF"/>
+        <w:right w:val="single" w:sz="4" w:space="0" w:color="BFBFBF" w:themeColor="background1" w:themeShade="BF"/>
+        <w:insideH w:val="single" w:sz="4" w:space="0" w:color="BFBFBF" w:themeColor="background1" w:themeShade="BF"/>
+        <w:insideV w:val="single" w:sz="4" w:space="0" w:color="BFBFBF" w:themeColor="background1" w:themeShade="BF"/>
       </w:tblBorders>
     </w:tblPr>
   </w:style>

</xml_diff>